<commit_message>
Corrected the doc file, minor frontend edits
</commit_message>
<xml_diff>
--- a/Приложение на Django.docx
+++ b/Приложение на Django.docx
@@ -1079,7 +1079,7 @@
     </w:p>
     <w:p>
       <w:pPr>
-        <w:pStyle w:val="12"/>
+        <w:pStyle w:val="13"/>
         <w:keepNext w:val="0"/>
         <w:keepLines w:val="0"/>
         <w:widowControl/>
@@ -1103,7 +1103,7 @@
     </w:p>
     <w:p>
       <w:pPr>
-        <w:pStyle w:val="12"/>
+        <w:pStyle w:val="13"/>
         <w:keepNext w:val="0"/>
         <w:keepLines w:val="0"/>
         <w:widowControl/>
@@ -1391,7 +1391,7 @@
     </w:p>
     <w:p>
       <w:pPr>
-        <w:pStyle w:val="12"/>
+        <w:pStyle w:val="13"/>
         <w:keepNext w:val="0"/>
         <w:keepLines w:val="0"/>
         <w:widowControl/>
@@ -1414,7 +1414,7 @@
     </w:p>
     <w:p>
       <w:pPr>
-        <w:pStyle w:val="12"/>
+        <w:pStyle w:val="13"/>
         <w:keepNext w:val="0"/>
         <w:keepLines w:val="0"/>
         <w:widowControl/>
@@ -1437,7 +1437,7 @@
     </w:p>
     <w:p>
       <w:pPr>
-        <w:pStyle w:val="12"/>
+        <w:pStyle w:val="13"/>
         <w:keepNext w:val="0"/>
         <w:keepLines w:val="0"/>
         <w:widowControl/>
@@ -1464,6 +1464,7 @@
         <w:keepLines w:val="0"/>
         <w:widowControl/>
         <w:numPr>
+          <w:ilvl w:val="0"/>
           <w:numId w:val="0"/>
         </w:numPr>
         <w:suppressLineNumbers w:val="0"/>
@@ -1481,6 +1482,7 @@
         <w:keepLines w:val="0"/>
         <w:widowControl/>
         <w:numPr>
+          <w:ilvl w:val="0"/>
           <w:numId w:val="0"/>
         </w:numPr>
         <w:suppressLineNumbers w:val="0"/>
@@ -1498,6 +1500,7 @@
         <w:keepLines w:val="0"/>
         <w:widowControl/>
         <w:numPr>
+          <w:ilvl w:val="0"/>
           <w:numId w:val="0"/>
         </w:numPr>
         <w:suppressLineNumbers w:val="0"/>
@@ -1515,6 +1518,7 @@
         <w:keepLines w:val="0"/>
         <w:widowControl/>
         <w:numPr>
+          <w:ilvl w:val="0"/>
           <w:numId w:val="0"/>
         </w:numPr>
         <w:suppressLineNumbers w:val="0"/>
@@ -1532,6 +1536,7 @@
         <w:keepLines w:val="0"/>
         <w:widowControl/>
         <w:numPr>
+          <w:ilvl w:val="0"/>
           <w:numId w:val="0"/>
         </w:numPr>
         <w:suppressLineNumbers w:val="0"/>
@@ -1567,7 +1572,7 @@
     </w:p>
     <w:p>
       <w:pPr>
-        <w:pStyle w:val="12"/>
+        <w:pStyle w:val="13"/>
         <w:keepNext w:val="0"/>
         <w:keepLines w:val="0"/>
         <w:widowControl/>
@@ -1590,7 +1595,7 @@
     </w:p>
     <w:p>
       <w:pPr>
-        <w:pStyle w:val="12"/>
+        <w:pStyle w:val="13"/>
         <w:keepNext w:val="0"/>
         <w:keepLines w:val="0"/>
         <w:widowControl/>
@@ -1613,7 +1618,7 @@
     </w:p>
     <w:p>
       <w:pPr>
-        <w:pStyle w:val="12"/>
+        <w:pStyle w:val="13"/>
         <w:keepNext w:val="0"/>
         <w:keepLines w:val="0"/>
         <w:widowControl/>
@@ -1636,7 +1641,7 @@
     </w:p>
     <w:p>
       <w:pPr>
-        <w:pStyle w:val="12"/>
+        <w:pStyle w:val="13"/>
         <w:keepNext w:val="0"/>
         <w:keepLines w:val="0"/>
         <w:widowControl/>
@@ -1673,7 +1678,7 @@
     </w:p>
     <w:p>
       <w:pPr>
-        <w:pStyle w:val="12"/>
+        <w:pStyle w:val="13"/>
         <w:keepNext w:val="0"/>
         <w:keepLines w:val="0"/>
         <w:widowControl/>
@@ -1696,7 +1701,7 @@
     </w:p>
     <w:p>
       <w:pPr>
-        <w:pStyle w:val="12"/>
+        <w:pStyle w:val="13"/>
         <w:keepNext w:val="0"/>
         <w:keepLines w:val="0"/>
         <w:widowControl/>
@@ -1772,7 +1777,7 @@
     </w:p>
     <w:p>
       <w:pPr>
-        <w:pStyle w:val="12"/>
+        <w:pStyle w:val="13"/>
         <w:keepNext w:val="0"/>
         <w:keepLines w:val="0"/>
         <w:widowControl/>
@@ -1932,6 +1937,7 @@
         <w:keepLines w:val="0"/>
         <w:widowControl/>
         <w:numPr>
+          <w:ilvl w:val="0"/>
           <w:numId w:val="0"/>
         </w:numPr>
         <w:suppressLineNumbers w:val="0"/>
@@ -1952,6 +1958,7 @@
         <w:keepLines w:val="0"/>
         <w:widowControl/>
         <w:numPr>
+          <w:ilvl w:val="0"/>
           <w:numId w:val="0"/>
         </w:numPr>
         <w:suppressLineNumbers w:val="0"/>
@@ -1972,6 +1979,7 @@
         <w:keepLines w:val="0"/>
         <w:widowControl/>
         <w:numPr>
+          <w:ilvl w:val="0"/>
           <w:numId w:val="0"/>
         </w:numPr>
         <w:suppressLineNumbers w:val="0"/>
@@ -1992,6 +2000,7 @@
         <w:keepLines w:val="0"/>
         <w:widowControl/>
         <w:numPr>
+          <w:ilvl w:val="0"/>
           <w:numId w:val="0"/>
         </w:numPr>
         <w:suppressLineNumbers w:val="0"/>
@@ -2012,6 +2021,7 @@
         <w:keepLines w:val="0"/>
         <w:widowControl/>
         <w:numPr>
+          <w:ilvl w:val="0"/>
           <w:numId w:val="0"/>
         </w:numPr>
         <w:suppressLineNumbers w:val="0"/>
@@ -2032,6 +2042,7 @@
         <w:keepLines w:val="0"/>
         <w:widowControl/>
         <w:numPr>
+          <w:ilvl w:val="0"/>
           <w:numId w:val="0"/>
         </w:numPr>
         <w:suppressLineNumbers w:val="0"/>
@@ -2052,6 +2063,7 @@
         <w:keepLines w:val="0"/>
         <w:widowControl/>
         <w:numPr>
+          <w:ilvl w:val="0"/>
           <w:numId w:val="0"/>
         </w:numPr>
         <w:suppressLineNumbers w:val="0"/>
@@ -2090,7 +2102,7 @@
     </w:p>
     <w:p>
       <w:pPr>
-        <w:pStyle w:val="12"/>
+        <w:pStyle w:val="13"/>
         <w:keepNext w:val="0"/>
         <w:keepLines w:val="0"/>
         <w:widowControl/>
@@ -2116,6 +2128,7 @@
         <w:keepLines w:val="0"/>
         <w:widowControl/>
         <w:numPr>
+          <w:ilvl w:val="0"/>
           <w:numId w:val="0"/>
         </w:numPr>
         <w:suppressLineNumbers w:val="0"/>
@@ -2138,7 +2151,7 @@
     </w:p>
     <w:p>
       <w:pPr>
-        <w:pStyle w:val="12"/>
+        <w:pStyle w:val="13"/>
         <w:keepNext w:val="0"/>
         <w:keepLines w:val="0"/>
         <w:widowControl/>
@@ -2280,7 +2293,7 @@
     </w:p>
     <w:p>
       <w:pPr>
-        <w:pStyle w:val="12"/>
+        <w:pStyle w:val="13"/>
         <w:keepNext w:val="0"/>
         <w:keepLines w:val="0"/>
         <w:widowControl/>
@@ -2303,7 +2316,7 @@
     </w:p>
     <w:p>
       <w:pPr>
-        <w:pStyle w:val="12"/>
+        <w:pStyle w:val="13"/>
         <w:keepNext w:val="0"/>
         <w:keepLines w:val="0"/>
         <w:widowControl/>
@@ -2326,7 +2339,7 @@
     </w:p>
     <w:p>
       <w:pPr>
-        <w:pStyle w:val="12"/>
+        <w:pStyle w:val="13"/>
         <w:keepNext w:val="0"/>
         <w:keepLines w:val="0"/>
         <w:widowControl/>
@@ -2428,7 +2441,7 @@
     </w:p>
     <w:p>
       <w:pPr>
-        <w:pStyle w:val="12"/>
+        <w:pStyle w:val="13"/>
         <w:keepNext w:val="0"/>
         <w:keepLines w:val="0"/>
         <w:widowControl/>
@@ -2451,7 +2464,7 @@
     </w:p>
     <w:p>
       <w:pPr>
-        <w:pStyle w:val="12"/>
+        <w:pStyle w:val="13"/>
         <w:keepNext w:val="0"/>
         <w:keepLines w:val="0"/>
         <w:widowControl/>
@@ -2567,8 +2580,6 @@
           <w:szCs w:val="24"/>
         </w:rPr>
       </w:pPr>
-      <w:bookmarkStart w:id="0" w:name="_GoBack"/>
-      <w:bookmarkEnd w:id="0"/>
     </w:p>
     <w:p>
       <w:pPr>
@@ -2672,7 +2683,7 @@
     </w:p>
     <w:p>
       <w:pPr>
-        <w:pStyle w:val="12"/>
+        <w:pStyle w:val="13"/>
         <w:keepNext w:val="0"/>
         <w:keepLines w:val="0"/>
         <w:widowControl/>
@@ -2720,6 +2731,7 @@
         <w:keepLines w:val="0"/>
         <w:widowControl/>
         <w:numPr>
+          <w:ilvl w:val="0"/>
           <w:numId w:val="0"/>
         </w:numPr>
         <w:suppressLineNumbers w:val="0"/>
@@ -2732,7 +2744,7 @@
       </w:pPr>
       <w:r>
         <w:rPr>
-          <w:rStyle w:val="8"/>
+          <w:rStyle w:val="9"/>
           <w:rFonts w:hint="default" w:ascii="Times New Roman" w:hAnsi="Times New Roman" w:cs="Times New Roman"/>
           <w:sz w:val="24"/>
           <w:szCs w:val="24"/>
@@ -2741,7 +2753,7 @@
       </w:r>
       <w:r>
         <w:rPr>
-          <w:rStyle w:val="8"/>
+          <w:rStyle w:val="9"/>
           <w:rFonts w:hint="default" w:cs="Times New Roman"/>
           <w:sz w:val="24"/>
           <w:szCs w:val="24"/>
@@ -2764,6 +2776,7 @@
         <w:keepLines w:val="0"/>
         <w:widowControl/>
         <w:numPr>
+          <w:ilvl w:val="0"/>
           <w:numId w:val="0"/>
         </w:numPr>
         <w:suppressLineNumbers w:val="0"/>
@@ -2777,8 +2790,8 @@
       <w:r>
         <w:drawing>
           <wp:inline distT="0" distB="0" distL="114300" distR="114300">
-            <wp:extent cx="5267960" cy="2735580"/>
-            <wp:effectExtent l="0" t="0" r="8890" b="7620"/>
+            <wp:extent cx="4565015" cy="2371090"/>
+            <wp:effectExtent l="0" t="0" r="6985" b="10160"/>
             <wp:docPr id="1" name="Изображение 1"/>
             <wp:cNvGraphicFramePr>
               <a:graphicFrameLocks xmlns:a="http://schemas.openxmlformats.org/drawingml/2006/main" noChangeAspect="1"/>
@@ -2801,7 +2814,7 @@
                   <pic:spPr>
                     <a:xfrm>
                       <a:off x="0" y="0"/>
-                      <a:ext cx="5267960" cy="2735580"/>
+                      <a:ext cx="4565015" cy="2371090"/>
                     </a:xfrm>
                     <a:prstGeom prst="rect">
                       <a:avLst/>
@@ -2824,6 +2837,7 @@
         <w:keepLines w:val="0"/>
         <w:widowControl/>
         <w:numPr>
+          <w:ilvl w:val="0"/>
           <w:numId w:val="0"/>
         </w:numPr>
         <w:suppressLineNumbers w:val="0"/>
@@ -2836,7 +2850,7 @@
       </w:pPr>
       <w:r>
         <w:rPr>
-          <w:rStyle w:val="8"/>
+          <w:rStyle w:val="9"/>
           <w:rFonts w:hint="default" w:cs="Times New Roman"/>
           <w:sz w:val="24"/>
           <w:szCs w:val="24"/>
@@ -2846,7 +2860,7 @@
       </w:r>
       <w:r>
         <w:rPr>
-          <w:rStyle w:val="8"/>
+          <w:rStyle w:val="9"/>
           <w:rFonts w:hint="default" w:ascii="Times New Roman" w:hAnsi="Times New Roman" w:cs="Times New Roman"/>
           <w:sz w:val="24"/>
           <w:szCs w:val="24"/>
@@ -2855,7 +2869,7 @@
       </w:r>
       <w:r>
         <w:rPr>
-          <w:rStyle w:val="8"/>
+          <w:rStyle w:val="9"/>
           <w:rFonts w:hint="default" w:cs="Times New Roman"/>
           <w:sz w:val="24"/>
           <w:szCs w:val="24"/>
@@ -2878,6 +2892,7 @@
         <w:keepLines w:val="0"/>
         <w:widowControl/>
         <w:numPr>
+          <w:ilvl w:val="0"/>
           <w:numId w:val="0"/>
         </w:numPr>
         <w:suppressLineNumbers w:val="0"/>
@@ -2891,9 +2906,9 @@
       <w:r>
         <w:drawing>
           <wp:inline distT="0" distB="0" distL="114300" distR="114300">
-            <wp:extent cx="4836795" cy="2934970"/>
-            <wp:effectExtent l="0" t="0" r="1905" b="17780"/>
-            <wp:docPr id="5" name="Изображение 5"/>
+            <wp:extent cx="4307840" cy="3075940"/>
+            <wp:effectExtent l="0" t="0" r="16510" b="10160"/>
+            <wp:docPr id="2" name="Изображение 1"/>
             <wp:cNvGraphicFramePr>
               <a:graphicFrameLocks xmlns:a="http://schemas.openxmlformats.org/drawingml/2006/main" noChangeAspect="1"/>
             </wp:cNvGraphicFramePr>
@@ -2901,7 +2916,7 @@
               <a:graphicData uri="http://schemas.openxmlformats.org/drawingml/2006/picture">
                 <pic:pic xmlns:pic="http://schemas.openxmlformats.org/drawingml/2006/picture">
                   <pic:nvPicPr>
-                    <pic:cNvPr id="5" name="Изображение 5"/>
+                    <pic:cNvPr id="2" name="Изображение 1"/>
                     <pic:cNvPicPr>
                       <a:picLocks noChangeAspect="1"/>
                     </pic:cNvPicPr>
@@ -2915,7 +2930,7 @@
                   <pic:spPr>
                     <a:xfrm>
                       <a:off x="0" y="0"/>
-                      <a:ext cx="4836795" cy="2934970"/>
+                      <a:ext cx="4307840" cy="3075940"/>
                     </a:xfrm>
                     <a:prstGeom prst="rect">
                       <a:avLst/>
@@ -2938,19 +2953,39 @@
         <w:keepLines w:val="0"/>
         <w:widowControl/>
         <w:numPr>
+          <w:ilvl w:val="0"/>
           <w:numId w:val="0"/>
         </w:numPr>
         <w:suppressLineNumbers w:val="0"/>
         <w:spacing w:before="0" w:beforeAutospacing="1" w:after="0" w:afterAutospacing="1"/>
         <w:rPr>
-          <w:rFonts w:hint="default" w:ascii="Times New Roman" w:hAnsi="Times New Roman" w:cs="Times New Roman"/>
-          <w:sz w:val="24"/>
-          <w:szCs w:val="24"/>
-        </w:rPr>
-      </w:pPr>
-      <w:r>
-        <w:rPr>
-          <w:rStyle w:val="8"/>
+          <w:rStyle w:val="9"/>
+          <w:rFonts w:hint="default" w:ascii="Times New Roman" w:hAnsi="Times New Roman" w:cs="Times New Roman"/>
+          <w:sz w:val="24"/>
+          <w:szCs w:val="24"/>
+        </w:rPr>
+      </w:pPr>
+    </w:p>
+    <w:p>
+      <w:pPr>
+        <w:keepNext w:val="0"/>
+        <w:keepLines w:val="0"/>
+        <w:widowControl/>
+        <w:numPr>
+          <w:ilvl w:val="0"/>
+          <w:numId w:val="0"/>
+        </w:numPr>
+        <w:suppressLineNumbers w:val="0"/>
+        <w:spacing w:before="0" w:beforeAutospacing="1" w:after="0" w:afterAutospacing="1"/>
+        <w:rPr>
+          <w:rFonts w:hint="default" w:ascii="Times New Roman" w:hAnsi="Times New Roman" w:cs="Times New Roman"/>
+          <w:sz w:val="24"/>
+          <w:szCs w:val="24"/>
+        </w:rPr>
+      </w:pPr>
+      <w:r>
+        <w:rPr>
+          <w:rStyle w:val="9"/>
           <w:rFonts w:hint="default" w:ascii="Times New Roman" w:hAnsi="Times New Roman" w:cs="Times New Roman"/>
           <w:sz w:val="24"/>
           <w:szCs w:val="24"/>
@@ -2989,6 +3024,7 @@
         <w:keepLines w:val="0"/>
         <w:widowControl/>
         <w:numPr>
+          <w:ilvl w:val="0"/>
           <w:numId w:val="0"/>
         </w:numPr>
         <w:suppressLineNumbers w:val="0"/>
@@ -3062,7 +3098,7 @@
       </w:pPr>
       <w:r>
         <w:rPr>
-          <w:rStyle w:val="8"/>
+          <w:rStyle w:val="9"/>
           <w:rFonts w:hint="default" w:ascii="Times New Roman" w:hAnsi="Times New Roman" w:cs="Times New Roman"/>
           <w:sz w:val="24"/>
           <w:szCs w:val="24"/>
@@ -3162,6 +3198,7 @@
         <w:keepLines w:val="0"/>
         <w:widowControl/>
         <w:numPr>
+          <w:ilvl w:val="0"/>
           <w:numId w:val="0"/>
         </w:numPr>
         <w:suppressLineNumbers w:val="0"/>
@@ -3174,7 +3211,7 @@
       </w:pPr>
       <w:r>
         <w:rPr>
-          <w:rStyle w:val="8"/>
+          <w:rStyle w:val="9"/>
           <w:rFonts w:hint="default" w:ascii="Times New Roman" w:hAnsi="Times New Roman" w:cs="Times New Roman"/>
           <w:sz w:val="24"/>
           <w:szCs w:val="24"/>
@@ -3203,6 +3240,34 @@
           <w:szCs w:val="24"/>
         </w:rPr>
       </w:pPr>
+    </w:p>
+    <w:p>
+      <w:pPr>
+        <w:pStyle w:val="4"/>
+        <w:keepNext w:val="0"/>
+        <w:keepLines w:val="0"/>
+        <w:widowControl/>
+        <w:suppressLineNumbers w:val="0"/>
+        <w:rPr>
+          <w:rFonts w:hint="default" w:ascii="Times New Roman" w:hAnsi="Times New Roman" w:cs="Times New Roman"/>
+          <w:sz w:val="24"/>
+          <w:szCs w:val="24"/>
+        </w:rPr>
+      </w:pPr>
+    </w:p>
+    <w:p>
+      <w:pPr>
+        <w:pStyle w:val="4"/>
+        <w:keepNext w:val="0"/>
+        <w:keepLines w:val="0"/>
+        <w:widowControl/>
+        <w:suppressLineNumbers w:val="0"/>
+        <w:rPr>
+          <w:rFonts w:hint="default" w:ascii="Times New Roman" w:hAnsi="Times New Roman" w:cs="Times New Roman"/>
+          <w:sz w:val="24"/>
+          <w:szCs w:val="24"/>
+        </w:rPr>
+      </w:pPr>
       <w:r>
         <w:rPr>
           <w:rFonts w:hint="default" w:ascii="Times New Roman" w:hAnsi="Times New Roman" w:cs="Times New Roman"/>
@@ -3214,7 +3279,7 @@
     </w:p>
     <w:p>
       <w:pPr>
-        <w:pStyle w:val="12"/>
+        <w:pStyle w:val="13"/>
         <w:keepNext w:val="0"/>
         <w:keepLines w:val="0"/>
         <w:widowControl/>
@@ -3237,7 +3302,7 @@
     </w:p>
     <w:p>
       <w:pPr>
-        <w:pStyle w:val="12"/>
+        <w:pStyle w:val="13"/>
         <w:keepNext w:val="0"/>
         <w:keepLines w:val="0"/>
         <w:widowControl/>
@@ -3249,10 +3314,320 @@
         <w:ind w:right="0" w:rightChars="0"/>
         <w:rPr>
           <w:rFonts w:hint="default" w:ascii="Times New Roman" w:hAnsi="Times New Roman" w:cs="Times New Roman"/>
+          <w:b/>
+          <w:bCs/>
           <w:i w:val="0"/>
           <w:iCs w:val="0"/>
           <w:sz w:val="24"/>
           <w:szCs w:val="24"/>
+        </w:rPr>
+      </w:pPr>
+      <w:r>
+        <w:rPr>
+          <w:rFonts w:hint="default" w:ascii="Times New Roman" w:hAnsi="Times New Roman" w:cs="Times New Roman"/>
+          <w:b/>
+          <w:bCs/>
+          <w:i w:val="0"/>
+          <w:iCs w:val="0"/>
+          <w:sz w:val="24"/>
+          <w:szCs w:val="24"/>
+        </w:rPr>
+        <w:fldChar w:fldCharType="begin"/>
+      </w:r>
+      <w:r>
+        <w:rPr>
+          <w:rFonts w:hint="default" w:ascii="Times New Roman" w:hAnsi="Times New Roman" w:cs="Times New Roman"/>
+          <w:b/>
+          <w:bCs/>
+          <w:i w:val="0"/>
+          <w:iCs w:val="0"/>
+          <w:sz w:val="24"/>
+          <w:szCs w:val="24"/>
+        </w:rPr>
+        <w:instrText xml:space="preserve"> HYPERLINK "https://urban-university.ru/members/courses/course999421818026/null" </w:instrText>
+      </w:r>
+      <w:r>
+        <w:rPr>
+          <w:rFonts w:hint="default" w:ascii="Times New Roman" w:hAnsi="Times New Roman" w:cs="Times New Roman"/>
+          <w:b/>
+          <w:bCs/>
+          <w:i w:val="0"/>
+          <w:iCs w:val="0"/>
+          <w:sz w:val="24"/>
+          <w:szCs w:val="24"/>
+        </w:rPr>
+        <w:fldChar w:fldCharType="separate"/>
+      </w:r>
+      <w:r>
+        <w:rPr>
+          <w:rFonts w:hint="default" w:ascii="Times New Roman" w:hAnsi="Times New Roman" w:cs="Times New Roman"/>
+          <w:b/>
+          <w:bCs/>
+          <w:i w:val="0"/>
+          <w:iCs w:val="0"/>
+          <w:sz w:val="24"/>
+          <w:szCs w:val="24"/>
+        </w:rPr>
+        <w:t xml:space="preserve">Приложение 1. </w:t>
+      </w:r>
+      <w:r>
+        <w:rPr>
+          <w:rFonts w:hint="default" w:cs="Times New Roman"/>
+          <w:b/>
+          <w:bCs/>
+          <w:i w:val="0"/>
+          <w:iCs w:val="0"/>
+          <w:sz w:val="24"/>
+          <w:szCs w:val="24"/>
+          <w:lang w:val="ru-RU"/>
+        </w:rPr>
+        <w:t>Ф</w:t>
+      </w:r>
+      <w:r>
+        <w:rPr>
+          <w:rFonts w:hint="default" w:ascii="Times New Roman" w:hAnsi="Times New Roman" w:cs="Times New Roman"/>
+          <w:b/>
+          <w:bCs/>
+          <w:i w:val="0"/>
+          <w:iCs w:val="0"/>
+          <w:sz w:val="24"/>
+          <w:szCs w:val="24"/>
+        </w:rPr>
+        <w:t>айлов</w:t>
+      </w:r>
+      <w:r>
+        <w:rPr>
+          <w:rFonts w:hint="default" w:cs="Times New Roman"/>
+          <w:b/>
+          <w:bCs/>
+          <w:i w:val="0"/>
+          <w:iCs w:val="0"/>
+          <w:sz w:val="24"/>
+          <w:szCs w:val="24"/>
+          <w:lang w:val="ru-RU"/>
+        </w:rPr>
+        <w:t>ая</w:t>
+      </w:r>
+      <w:r>
+        <w:rPr>
+          <w:rFonts w:hint="default" w:ascii="Times New Roman" w:hAnsi="Times New Roman" w:cs="Times New Roman"/>
+          <w:b/>
+          <w:bCs/>
+          <w:i w:val="0"/>
+          <w:iCs w:val="0"/>
+          <w:sz w:val="24"/>
+          <w:szCs w:val="24"/>
+        </w:rPr>
+        <w:t xml:space="preserve"> структуры проекта</w:t>
+      </w:r>
+      <w:r>
+        <w:rPr>
+          <w:rFonts w:hint="default" w:ascii="Times New Roman" w:hAnsi="Times New Roman" w:cs="Times New Roman"/>
+          <w:b/>
+          <w:bCs/>
+          <w:i w:val="0"/>
+          <w:iCs w:val="0"/>
+          <w:sz w:val="24"/>
+          <w:szCs w:val="24"/>
+        </w:rPr>
+        <w:fldChar w:fldCharType="end"/>
+      </w:r>
+    </w:p>
+    <w:p>
+      <w:pPr>
+        <w:pStyle w:val="13"/>
+        <w:keepNext w:val="0"/>
+        <w:keepLines w:val="0"/>
+        <w:widowControl/>
+        <w:numPr>
+          <w:ilvl w:val="0"/>
+          <w:numId w:val="0"/>
+        </w:numPr>
+        <w:suppressLineNumbers w:val="0"/>
+        <w:ind w:right="0" w:rightChars="0"/>
+      </w:pPr>
+      <w:r>
+        <w:drawing>
+          <wp:inline distT="0" distB="0" distL="114300" distR="114300">
+            <wp:extent cx="1616710" cy="4156075"/>
+            <wp:effectExtent l="0" t="0" r="2540" b="15875"/>
+            <wp:docPr id="5" name="Изображение 2"/>
+            <wp:cNvGraphicFramePr>
+              <a:graphicFrameLocks xmlns:a="http://schemas.openxmlformats.org/drawingml/2006/main" noChangeAspect="1"/>
+            </wp:cNvGraphicFramePr>
+            <a:graphic xmlns:a="http://schemas.openxmlformats.org/drawingml/2006/main">
+              <a:graphicData uri="http://schemas.openxmlformats.org/drawingml/2006/picture">
+                <pic:pic xmlns:pic="http://schemas.openxmlformats.org/drawingml/2006/picture">
+                  <pic:nvPicPr>
+                    <pic:cNvPr id="5" name="Изображение 2"/>
+                    <pic:cNvPicPr>
+                      <a:picLocks noChangeAspect="1"/>
+                    </pic:cNvPicPr>
+                  </pic:nvPicPr>
+                  <pic:blipFill>
+                    <a:blip r:embed="rId10"/>
+                    <a:stretch>
+                      <a:fillRect/>
+                    </a:stretch>
+                  </pic:blipFill>
+                  <pic:spPr>
+                    <a:xfrm>
+                      <a:off x="0" y="0"/>
+                      <a:ext cx="1616710" cy="4156075"/>
+                    </a:xfrm>
+                    <a:prstGeom prst="rect">
+                      <a:avLst/>
+                    </a:prstGeom>
+                    <a:noFill/>
+                    <a:ln>
+                      <a:noFill/>
+                    </a:ln>
+                  </pic:spPr>
+                </pic:pic>
+              </a:graphicData>
+            </a:graphic>
+          </wp:inline>
+        </w:drawing>
+      </w:r>
+    </w:p>
+    <w:p>
+      <w:pPr>
+        <w:pStyle w:val="13"/>
+        <w:keepNext w:val="0"/>
+        <w:keepLines w:val="0"/>
+        <w:widowControl/>
+        <w:numPr>
+          <w:ilvl w:val="0"/>
+          <w:numId w:val="0"/>
+        </w:numPr>
+        <w:suppressLineNumbers w:val="0"/>
+        <w:ind w:right="0" w:rightChars="0"/>
+        <w:rPr>
+          <w:rFonts w:hint="default"/>
+          <w:b/>
+          <w:bCs/>
+        </w:rPr>
+      </w:pPr>
+      <w:r>
+        <w:rPr>
+          <w:rFonts w:hint="default"/>
+          <w:b/>
+          <w:bCs/>
+        </w:rPr>
+        <w:fldChar w:fldCharType="begin"/>
+      </w:r>
+      <w:r>
+        <w:rPr>
+          <w:rFonts w:hint="default"/>
+          <w:b/>
+          <w:bCs/>
+        </w:rPr>
+        <w:instrText xml:space="preserve"> HYPERLINK "https://urban-university.ru/members/courses/course999421818026/null" </w:instrText>
+      </w:r>
+      <w:r>
+        <w:rPr>
+          <w:rFonts w:hint="default"/>
+          <w:b/>
+          <w:bCs/>
+        </w:rPr>
+        <w:fldChar w:fldCharType="separate"/>
+      </w:r>
+      <w:r>
+        <w:rPr>
+          <w:rFonts w:hint="default"/>
+          <w:b/>
+          <w:bCs/>
+        </w:rPr>
+        <w:t>Приложение 2. </w:t>
+      </w:r>
+      <w:r>
+        <w:rPr>
+          <w:rFonts w:hint="default"/>
+          <w:b/>
+          <w:bCs/>
+        </w:rPr>
+        <w:fldChar w:fldCharType="end"/>
+      </w:r>
+      <w:r>
+        <w:rPr>
+          <w:rFonts w:hint="default"/>
+          <w:b/>
+          <w:bCs/>
+        </w:rPr>
+        <w:t>Список необходимых библиотек</w:t>
+      </w:r>
+    </w:p>
+    <w:p>
+      <w:pPr>
+        <w:pStyle w:val="13"/>
+        <w:keepNext w:val="0"/>
+        <w:keepLines w:val="0"/>
+        <w:widowControl/>
+        <w:numPr>
+          <w:ilvl w:val="0"/>
+          <w:numId w:val="0"/>
+        </w:numPr>
+        <w:suppressLineNumbers w:val="0"/>
+        <w:ind w:right="0" w:rightChars="0"/>
+        <w:rPr>
+          <w:rFonts w:hint="default"/>
+        </w:rPr>
+      </w:pPr>
+      <w:r>
+        <w:rPr>
+          <w:rFonts w:hint="default"/>
+        </w:rPr>
+        <w:br w:type="textWrapping"/>
+      </w:r>
+      <w:r>
+        <w:rPr>
+          <w:rFonts w:hint="default"/>
+        </w:rPr>
+        <w:t>Django==5.1.2</w:t>
+      </w:r>
+      <w:r>
+        <w:rPr>
+          <w:rFonts w:hint="default"/>
+        </w:rPr>
+        <w:br w:type="textWrapping"/>
+      </w:r>
+      <w:r>
+        <w:rPr>
+          <w:rFonts w:hint="default"/>
+        </w:rPr>
+        <w:t>IOPaint==1.4.3</w:t>
+      </w:r>
+      <w:bookmarkStart w:id="0" w:name="_GoBack"/>
+      <w:bookmarkEnd w:id="0"/>
+    </w:p>
+    <w:p>
+      <w:pPr>
+        <w:pStyle w:val="13"/>
+        <w:keepNext w:val="0"/>
+        <w:keepLines w:val="0"/>
+        <w:widowControl/>
+        <w:numPr>
+          <w:ilvl w:val="0"/>
+          <w:numId w:val="0"/>
+        </w:numPr>
+        <w:suppressLineNumbers w:val="0"/>
+        <w:ind w:right="0" w:rightChars="0"/>
+      </w:pPr>
+    </w:p>
+    <w:p>
+      <w:pPr>
+        <w:pStyle w:val="13"/>
+        <w:keepNext w:val="0"/>
+        <w:keepLines w:val="0"/>
+        <w:widowControl/>
+        <w:numPr>
+          <w:ilvl w:val="0"/>
+          <w:numId w:val="0"/>
+        </w:numPr>
+        <w:suppressLineNumbers w:val="0"/>
+        <w:ind w:right="0" w:rightChars="0"/>
+        <w:rPr>
+          <w:rFonts w:hint="default"/>
         </w:rPr>
       </w:pPr>
     </w:p>
@@ -3672,7 +4047,7 @@
     <w:lsdException w:unhideWhenUsed="0" w:uiPriority="0" w:semiHidden="0" w:name="HTML Sample"/>
     <w:lsdException w:unhideWhenUsed="0" w:uiPriority="0" w:semiHidden="0" w:name="HTML Typewriter"/>
     <w:lsdException w:unhideWhenUsed="0" w:uiPriority="0" w:semiHidden="0" w:name="HTML Variable"/>
-    <w:lsdException w:unhideWhenUsed="0" w:uiPriority="0" w:name="Normal Table"/>
+    <w:lsdException w:qFormat="1" w:unhideWhenUsed="0" w:uiPriority="0" w:name="Normal Table"/>
     <w:lsdException w:unhideWhenUsed="0" w:uiPriority="0" w:semiHidden="0" w:name="annotation subject"/>
     <w:lsdException w:unhideWhenUsed="0" w:uiPriority="0" w:semiHidden="0" w:name="Table Simple 1"/>
     <w:lsdException w:unhideWhenUsed="0" w:uiPriority="0" w:semiHidden="0" w:name="Table Simple 2"/>
@@ -3850,6 +4225,7 @@
   <w:style w:type="table" w:default="1" w:styleId="7">
     <w:name w:val="Normal Table"/>
     <w:semiHidden/>
+    <w:qFormat/>
     <w:uiPriority w:val="0"/>
     <w:tblPr>
       <w:tblCellMar>
@@ -3861,6 +4237,15 @@
     </w:tblPr>
   </w:style>
   <w:style w:type="character" w:styleId="8">
+    <w:name w:val="Hyperlink"/>
+    <w:basedOn w:val="6"/>
+    <w:uiPriority w:val="0"/>
+    <w:rPr>
+      <w:color w:val="0000FF"/>
+      <w:u w:val="single"/>
+    </w:rPr>
+  </w:style>
+  <w:style w:type="character" w:styleId="9">
     <w:name w:val="Strong"/>
     <w:basedOn w:val="6"/>
     <w:qFormat/>
@@ -3870,7 +4255,7 @@
       <w:bCs/>
     </w:rPr>
   </w:style>
-  <w:style w:type="paragraph" w:styleId="9">
+  <w:style w:type="paragraph" w:styleId="10">
     <w:name w:val="caption"/>
     <w:basedOn w:val="1"/>
     <w:qFormat/>
@@ -3887,7 +4272,7 @@
       <w:szCs w:val="24"/>
     </w:rPr>
   </w:style>
-  <w:style w:type="paragraph" w:styleId="10">
+  <w:style w:type="paragraph" w:styleId="11">
     <w:name w:val="Body Text"/>
     <w:basedOn w:val="1"/>
     <w:qFormat/>
@@ -3896,16 +4281,16 @@
       <w:spacing w:before="0" w:after="140" w:line="276" w:lineRule="auto"/>
     </w:pPr>
   </w:style>
-  <w:style w:type="paragraph" w:styleId="11">
+  <w:style w:type="paragraph" w:styleId="12">
     <w:name w:val="List"/>
-    <w:basedOn w:val="10"/>
+    <w:basedOn w:val="11"/>
     <w:qFormat/>
     <w:uiPriority w:val="0"/>
     <w:rPr>
       <w:rFonts w:cs="Noto Sans Devanagari"/>
     </w:rPr>
   </w:style>
-  <w:style w:type="paragraph" w:styleId="12">
+  <w:style w:type="paragraph" w:styleId="13">
     <w:name w:val="Normal (Web)"/>
     <w:qFormat/>
     <w:uiPriority w:val="0"/>
@@ -3926,10 +4311,42 @@
       <w:lang w:val="en-US" w:eastAsia="zh-CN" w:bidi="ar-SA"/>
     </w:rPr>
   </w:style>
-  <w:style w:type="paragraph" w:customStyle="1" w:styleId="13">
+  <w:style w:type="paragraph" w:styleId="14">
+    <w:name w:val="HTML Preformatted"/>
+    <w:uiPriority w:val="0"/>
+    <w:pPr>
+      <w:tabs>
+        <w:tab w:val="left" w:pos="916"/>
+        <w:tab w:val="left" w:pos="1832"/>
+        <w:tab w:val="left" w:pos="2748"/>
+        <w:tab w:val="left" w:pos="3664"/>
+        <w:tab w:val="left" w:pos="4580"/>
+        <w:tab w:val="left" w:pos="5496"/>
+        <w:tab w:val="left" w:pos="6412"/>
+        <w:tab w:val="left" w:pos="7328"/>
+        <w:tab w:val="left" w:pos="8244"/>
+        <w:tab w:val="left" w:pos="9160"/>
+        <w:tab w:val="left" w:pos="10076"/>
+        <w:tab w:val="left" w:pos="10992"/>
+        <w:tab w:val="left" w:pos="11908"/>
+        <w:tab w:val="left" w:pos="12824"/>
+        <w:tab w:val="left" w:pos="13740"/>
+        <w:tab w:val="left" w:pos="14656"/>
+      </w:tabs>
+      <w:jc w:val="left"/>
+    </w:pPr>
+    <w:rPr>
+      <w:rFonts w:hint="eastAsia" w:ascii="SimSun" w:hAnsi="SimSun" w:eastAsia="SimSun" w:cs="SimSun"/>
+      <w:kern w:val="0"/>
+      <w:sz w:val="24"/>
+      <w:szCs w:val="24"/>
+      <w:lang w:val="en-US" w:eastAsia="zh-CN" w:bidi="ar"/>
+    </w:rPr>
+  </w:style>
+  <w:style w:type="paragraph" w:customStyle="1" w:styleId="15">
     <w:name w:val="Heading"/>
     <w:basedOn w:val="1"/>
-    <w:next w:val="10"/>
+    <w:next w:val="11"/>
     <w:qFormat/>
     <w:uiPriority w:val="0"/>
     <w:pPr>
@@ -3942,7 +4359,7 @@
       <w:szCs w:val="28"/>
     </w:rPr>
   </w:style>
-  <w:style w:type="paragraph" w:customStyle="1" w:styleId="14">
+  <w:style w:type="paragraph" w:customStyle="1" w:styleId="16">
     <w:name w:val="Index"/>
     <w:basedOn w:val="1"/>
     <w:qFormat/>
@@ -3954,7 +4371,7 @@
       <w:rFonts w:cs="Noto Sans Devanagari"/>
     </w:rPr>
   </w:style>
-  <w:style w:type="paragraph" w:styleId="15">
+  <w:style w:type="paragraph" w:styleId="17">
     <w:name w:val="No Spacing"/>
     <w:qFormat/>
     <w:uiPriority w:val="0"/>

</xml_diff>